<commit_message>
minor changes. Tommorow we must end the travel worker/
</commit_message>
<xml_diff>
--- a/dotNet5781_03B_0933_8558/פירוט בונוסים עבור תרגיל 3ב.docx
+++ b/dotNet5781_03B_0933_8558/פירוט בונוסים עבור תרגיל 3ב.docx
@@ -136,6 +136,15 @@
         </w:rPr>
         <w:t xml:space="preserve"> במקלדת בלבד.</w:t>
       </w:r>
+      <w:r>
+        <w:rPr>
+          <w:rFonts w:hint="cs"/>
+          <w:sz w:val="36"/>
+          <w:szCs w:val="36"/>
+          <w:rtl/>
+        </w:rPr>
+        <w:t xml:space="preserve"> ההקלדה בתיבת טקסט היא רק של מספרים (וכך גם בחלון הוספת אוטובוס חדש).</w:t>
+      </w:r>
     </w:p>
     <w:p>
       <w:pPr>
@@ -419,7 +428,6 @@
         </w:rPr>
         <w:t xml:space="preserve">העשרת ממשק גרפי: הוספת אוטובוס חדש בסיוע </w:t>
       </w:r>
-      <w:proofErr w:type="spellStart"/>
       <w:r>
         <w:rPr>
           <w:rFonts w:cs="Arial"/>
@@ -428,7 +436,6 @@
         </w:rPr>
         <w:t>datePicker</w:t>
       </w:r>
-      <w:proofErr w:type="spellEnd"/>
       <w:r>
         <w:rPr>
           <w:rFonts w:cs="Arial" w:hint="cs"/>

</xml_diff>

<commit_message>
Little bit styling 👨‍🔧😎
</commit_message>
<xml_diff>
--- a/dotNet5781_03B_0933_8558/פירוט בונוסים עבור תרגיל 3ב.docx
+++ b/dotNet5781_03B_0933_8558/פירוט בונוסים עבור תרגיל 3ב.docx
@@ -4,11 +4,12 @@
   <w:body>
     <w:p>
       <w:pPr>
+        <w:jc w:val="both"/>
         <w:rPr>
           <w:b/>
           <w:bCs/>
-          <w:sz w:val="36"/>
-          <w:szCs w:val="36"/>
+          <w:sz w:val="32"/>
+          <w:szCs w:val="32"/>
           <w:u w:val="single"/>
           <w:rtl/>
         </w:rPr>
@@ -18,80 +19,69 @@
           <w:rFonts w:hint="cs"/>
           <w:b/>
           <w:bCs/>
-          <w:sz w:val="36"/>
-          <w:szCs w:val="36"/>
+          <w:sz w:val="32"/>
+          <w:szCs w:val="32"/>
           <w:u w:val="single"/>
           <w:rtl/>
         </w:rPr>
-        <w:t>פירוט בונוסים עבור תרגיל 3-ב</w:t>
+        <w:t xml:space="preserve">פירוט בונוסים עבור תרגיל 3-ב </w:t>
+      </w:r>
+      <w:r>
+        <w:rPr>
+          <w:b/>
+          <w:bCs/>
+          <w:sz w:val="32"/>
+          <w:szCs w:val="32"/>
+          <w:u w:val="single"/>
+          <w:rtl/>
+        </w:rPr>
+        <w:t>–</w:t>
       </w:r>
       <w:r>
         <w:rPr>
           <w:rFonts w:hint="cs"/>
           <w:b/>
           <w:bCs/>
-          <w:sz w:val="36"/>
-          <w:szCs w:val="36"/>
+          <w:sz w:val="32"/>
+          <w:szCs w:val="32"/>
           <w:u w:val="single"/>
           <w:rtl/>
         </w:rPr>
         <w:t xml:space="preserve"> </w:t>
       </w:r>
-      <w:r>
-        <w:rPr>
+    </w:p>
+    <w:p>
+      <w:pPr>
+        <w:jc w:val="both"/>
+        <w:rPr>
+          <w:rFonts w:cs="Arial"/>
           <w:b/>
           <w:bCs/>
-          <w:sz w:val="36"/>
-          <w:szCs w:val="36"/>
+          <w:sz w:val="32"/>
+          <w:szCs w:val="32"/>
           <w:u w:val="single"/>
           <w:rtl/>
         </w:rPr>
-        <w:t>–</w:t>
-      </w:r>
+      </w:pPr>
       <w:r>
         <w:rPr>
           <w:rFonts w:hint="cs"/>
           <w:b/>
           <w:bCs/>
-          <w:sz w:val="36"/>
-          <w:szCs w:val="36"/>
+          <w:sz w:val="32"/>
+          <w:szCs w:val="32"/>
           <w:u w:val="single"/>
           <w:rtl/>
         </w:rPr>
-        <w:t xml:space="preserve"> </w:t>
-      </w:r>
-    </w:p>
-    <w:p>
-      <w:pPr>
+        <w:t xml:space="preserve">שמעון דיסקין 310468558 &amp; מנדי בן עזרא </w:t>
+      </w:r>
+      <w:r>
         <w:rPr>
           <w:rFonts w:cs="Arial"/>
           <w:b/>
           <w:bCs/>
-          <w:sz w:val="36"/>
-          <w:szCs w:val="36"/>
-          <w:u w:val="single"/>
-          <w:rtl/>
-        </w:rPr>
-      </w:pPr>
-      <w:r>
-        <w:rPr>
-          <w:rFonts w:hint="cs"/>
-          <w:b/>
-          <w:bCs/>
-          <w:sz w:val="36"/>
-          <w:szCs w:val="36"/>
-          <w:u w:val="single"/>
-          <w:rtl/>
-        </w:rPr>
-        <w:t xml:space="preserve">שמעון דיסקין 310468558 &amp; מנדי בן עזרא </w:t>
-      </w:r>
-      <w:r>
-        <w:rPr>
-          <w:rFonts w:cs="Arial"/>
-          <w:b/>
-          <w:bCs/>
-          <w:sz w:val="36"/>
-          <w:szCs w:val="36"/>
+          <w:sz w:val="32"/>
+          <w:szCs w:val="32"/>
           <w:u w:val="single"/>
           <w:rtl/>
         </w:rPr>
@@ -105,33 +95,34 @@
           <w:ilvl w:val="0"/>
           <w:numId w:val="3"/>
         </w:numPr>
-        <w:rPr>
-          <w:sz w:val="36"/>
-          <w:szCs w:val="36"/>
+        <w:jc w:val="both"/>
+        <w:rPr>
+          <w:sz w:val="32"/>
+          <w:szCs w:val="32"/>
           <w:rtl/>
         </w:rPr>
       </w:pPr>
       <w:r>
         <w:rPr>
           <w:rFonts w:hint="cs"/>
-          <w:sz w:val="36"/>
-          <w:szCs w:val="36"/>
+          <w:sz w:val="32"/>
+          <w:szCs w:val="32"/>
           <w:rtl/>
         </w:rPr>
         <w:t xml:space="preserve">בחלון מילוי קילומטרים לנסיעה, ניתן לשלוח את האוטובוס לנסיעה ללא כפתור, אלא בלחיצה על </w:t>
       </w:r>
       <w:r>
         <w:rPr>
-          <w:sz w:val="36"/>
-          <w:szCs w:val="36"/>
+          <w:sz w:val="32"/>
+          <w:szCs w:val="32"/>
         </w:rPr>
         <w:t>enter</w:t>
       </w:r>
       <w:r>
         <w:rPr>
           <w:rFonts w:hint="cs"/>
-          <w:sz w:val="36"/>
-          <w:szCs w:val="36"/>
+          <w:sz w:val="32"/>
+          <w:szCs w:val="32"/>
           <w:rtl/>
         </w:rPr>
         <w:t xml:space="preserve"> במקלדת בלבד.</w:t>
@@ -139,8 +130,8 @@
       <w:r>
         <w:rPr>
           <w:rFonts w:hint="cs"/>
-          <w:sz w:val="36"/>
-          <w:szCs w:val="36"/>
+          <w:sz w:val="32"/>
+          <w:szCs w:val="32"/>
           <w:rtl/>
         </w:rPr>
         <w:t xml:space="preserve"> ההקלדה בתיבת טקסט היא רק של מספרים (וכך גם בחלון הוספת אוטובוס חדש).</w:t>
@@ -153,20 +144,21 @@
           <w:ilvl w:val="0"/>
           <w:numId w:val="3"/>
         </w:numPr>
+        <w:jc w:val="both"/>
         <w:rPr>
           <w:rFonts w:cs="Arial"/>
           <w:b/>
           <w:bCs/>
-          <w:sz w:val="36"/>
-          <w:szCs w:val="36"/>
+          <w:sz w:val="32"/>
+          <w:szCs w:val="32"/>
           <w:u w:val="single"/>
         </w:rPr>
       </w:pPr>
       <w:r>
         <w:rPr>
           <w:rFonts w:hint="cs"/>
-          <w:sz w:val="36"/>
-          <w:szCs w:val="36"/>
+          <w:sz w:val="32"/>
+          <w:szCs w:val="32"/>
           <w:rtl/>
         </w:rPr>
         <w:t xml:space="preserve"> </w:t>
@@ -174,16 +166,16 @@
       <w:r>
         <w:rPr>
           <w:rFonts w:hint="cs"/>
-          <w:sz w:val="36"/>
-          <w:szCs w:val="36"/>
+          <w:sz w:val="32"/>
+          <w:szCs w:val="32"/>
           <w:rtl/>
         </w:rPr>
         <w:t xml:space="preserve">ברשימת האוטובוסים, צבע הרקע של רישיון הנהיגה משתנה בהתאם למצב האוטובוס (ירוק </w:t>
       </w:r>
       <w:r>
         <w:rPr>
-          <w:sz w:val="36"/>
-          <w:szCs w:val="36"/>
+          <w:sz w:val="32"/>
+          <w:szCs w:val="32"/>
           <w:rtl/>
         </w:rPr>
         <w:t>–</w:t>
@@ -191,16 +183,16 @@
       <w:r>
         <w:rPr>
           <w:rFonts w:hint="cs"/>
-          <w:sz w:val="36"/>
-          <w:szCs w:val="36"/>
+          <w:sz w:val="32"/>
+          <w:szCs w:val="32"/>
           <w:rtl/>
         </w:rPr>
         <w:t xml:space="preserve"> כשיר לנסיעה. אדום </w:t>
       </w:r>
       <w:r>
         <w:rPr>
-          <w:sz w:val="36"/>
-          <w:szCs w:val="36"/>
+          <w:sz w:val="32"/>
+          <w:szCs w:val="32"/>
           <w:rtl/>
         </w:rPr>
         <w:t>–</w:t>
@@ -208,8 +200,8 @@
       <w:r>
         <w:rPr>
           <w:rFonts w:hint="cs"/>
-          <w:sz w:val="36"/>
-          <w:szCs w:val="36"/>
+          <w:sz w:val="32"/>
+          <w:szCs w:val="32"/>
           <w:rtl/>
         </w:rPr>
         <w:t xml:space="preserve"> לא כשיר לנסיעה, או באמצע תדלוק, טיפול, נסיעה)</w:t>
@@ -217,8 +209,8 @@
       <w:r>
         <w:rPr>
           <w:rFonts w:hint="cs"/>
-          <w:sz w:val="36"/>
-          <w:szCs w:val="36"/>
+          <w:sz w:val="32"/>
+          <w:szCs w:val="32"/>
           <w:rtl/>
         </w:rPr>
         <w:t>. כמו כן, מוצג מידע של זמן (ימים) עד הטיפול הבא, וקילומטרים עד הטיפול הבא.</w:t>
@@ -231,20 +223,21 @@
           <w:ilvl w:val="0"/>
           <w:numId w:val="3"/>
         </w:numPr>
+        <w:jc w:val="both"/>
         <w:rPr>
           <w:rFonts w:cs="Arial"/>
           <w:b/>
           <w:bCs/>
-          <w:sz w:val="36"/>
-          <w:szCs w:val="36"/>
+          <w:sz w:val="32"/>
+          <w:szCs w:val="32"/>
           <w:u w:val="single"/>
         </w:rPr>
       </w:pPr>
       <w:r>
         <w:rPr>
           <w:rFonts w:cs="Arial" w:hint="cs"/>
-          <w:sz w:val="36"/>
-          <w:szCs w:val="36"/>
+          <w:sz w:val="32"/>
+          <w:szCs w:val="32"/>
           <w:rtl/>
         </w:rPr>
         <w:t>ברשימת האוטובוסים, יש סרגל התקדמות עבור מילוי הדלק (או אחוז הדלק במצב רגיל)</w:t>
@@ -252,8 +245,8 @@
       <w:r>
         <w:rPr>
           <w:rFonts w:cs="Arial" w:hint="cs"/>
-          <w:sz w:val="36"/>
-          <w:szCs w:val="36"/>
+          <w:sz w:val="32"/>
+          <w:szCs w:val="32"/>
           <w:rtl/>
         </w:rPr>
         <w:t>. בנוסף יש סרגלי התקדמות עבור טיפול ונסיע</w:t>
@@ -261,8 +254,8 @@
       <w:r>
         <w:rPr>
           <w:rFonts w:cs="Arial" w:hint="cs"/>
-          <w:sz w:val="36"/>
-          <w:szCs w:val="36"/>
+          <w:sz w:val="32"/>
+          <w:szCs w:val="32"/>
           <w:rtl/>
         </w:rPr>
         <w:t>ה, לפי מהירות התקדמות הזמן שנקבעה בתרגי</w:t>
@@ -270,8 +263,8 @@
       <w:r>
         <w:rPr>
           <w:rFonts w:cs="Arial" w:hint="cs"/>
-          <w:sz w:val="36"/>
-          <w:szCs w:val="36"/>
+          <w:sz w:val="32"/>
+          <w:szCs w:val="32"/>
           <w:rtl/>
         </w:rPr>
         <w:t>ל</w:t>
@@ -279,8 +272,8 @@
       <w:r>
         <w:rPr>
           <w:rFonts w:cs="Arial" w:hint="cs"/>
-          <w:sz w:val="36"/>
-          <w:szCs w:val="36"/>
+          <w:sz w:val="32"/>
+          <w:szCs w:val="32"/>
           <w:rtl/>
         </w:rPr>
         <w:t xml:space="preserve"> (</w:t>
@@ -288,8 +281,8 @@
       <w:r>
         <w:rPr>
           <w:rFonts w:cs="Arial" w:hint="cs"/>
-          <w:sz w:val="36"/>
-          <w:szCs w:val="36"/>
+          <w:sz w:val="32"/>
+          <w:szCs w:val="32"/>
           <w:rtl/>
         </w:rPr>
         <w:t xml:space="preserve">המטרה </w:t>
@@ -297,8 +290,8 @@
       <w:r>
         <w:rPr>
           <w:rFonts w:cs="Arial"/>
-          <w:sz w:val="36"/>
-          <w:szCs w:val="36"/>
+          <w:sz w:val="32"/>
+          <w:szCs w:val="32"/>
           <w:rtl/>
         </w:rPr>
         <w:t>–</w:t>
@@ -306,8 +299,8 @@
       <w:r>
         <w:rPr>
           <w:rFonts w:cs="Arial" w:hint="cs"/>
-          <w:sz w:val="36"/>
-          <w:szCs w:val="36"/>
+          <w:sz w:val="32"/>
+          <w:szCs w:val="32"/>
           <w:rtl/>
         </w:rPr>
         <w:t xml:space="preserve"> שהמשתמש י</w:t>
@@ -315,8 +308,8 @@
       <w:r>
         <w:rPr>
           <w:rFonts w:cs="Arial" w:hint="cs"/>
-          <w:sz w:val="36"/>
-          <w:szCs w:val="36"/>
+          <w:sz w:val="32"/>
+          <w:szCs w:val="32"/>
           <w:rtl/>
         </w:rPr>
         <w:t>בחין</w:t>
@@ -324,8 +317,8 @@
       <w:r>
         <w:rPr>
           <w:rFonts w:cs="Arial" w:hint="cs"/>
-          <w:sz w:val="36"/>
-          <w:szCs w:val="36"/>
+          <w:sz w:val="32"/>
+          <w:szCs w:val="32"/>
           <w:rtl/>
         </w:rPr>
         <w:t xml:space="preserve"> </w:t>
@@ -333,8 +326,8 @@
       <w:r>
         <w:rPr>
           <w:rFonts w:cs="Arial" w:hint="cs"/>
-          <w:sz w:val="36"/>
-          <w:szCs w:val="36"/>
+          <w:sz w:val="32"/>
+          <w:szCs w:val="32"/>
           <w:rtl/>
         </w:rPr>
         <w:t>ב</w:t>
@@ -342,11 +335,147 @@
       <w:r>
         <w:rPr>
           <w:rFonts w:cs="Arial" w:hint="cs"/>
-          <w:sz w:val="36"/>
-          <w:szCs w:val="36"/>
-          <w:rtl/>
-        </w:rPr>
-        <w:t>התקדמות הזמן עד לסיום הטיפול/תדלוק).</w:t>
+          <w:sz w:val="32"/>
+          <w:szCs w:val="32"/>
+          <w:rtl/>
+        </w:rPr>
+        <w:t>התקדמות הזמן עד לסיום הטיפול/תדלוק)</w:t>
+      </w:r>
+      <w:r>
+        <w:rPr>
+          <w:rFonts w:cs="Arial" w:hint="cs"/>
+          <w:sz w:val="32"/>
+          <w:szCs w:val="32"/>
+          <w:rtl/>
+        </w:rPr>
+        <w:t>. סרגל ההתקדמות</w:t>
+      </w:r>
+      <w:r>
+        <w:rPr>
+          <w:rFonts w:cs="Arial" w:hint="cs"/>
+          <w:sz w:val="32"/>
+          <w:szCs w:val="32"/>
+          <w:rtl/>
+        </w:rPr>
+        <w:t xml:space="preserve"> (</w:t>
+      </w:r>
+      <w:r>
+        <w:rPr>
+          <w:rFonts w:cs="Arial"/>
+          <w:sz w:val="32"/>
+          <w:szCs w:val="32"/>
+        </w:rPr>
+        <w:t>progress bar</w:t>
+      </w:r>
+      <w:r>
+        <w:rPr>
+          <w:rFonts w:cs="Arial" w:hint="cs"/>
+          <w:sz w:val="32"/>
+          <w:szCs w:val="32"/>
+          <w:rtl/>
+        </w:rPr>
+        <w:t>)</w:t>
+      </w:r>
+      <w:r>
+        <w:rPr>
+          <w:rFonts w:cs="Arial" w:hint="cs"/>
+          <w:sz w:val="32"/>
+          <w:szCs w:val="32"/>
+          <w:rtl/>
+        </w:rPr>
+        <w:t xml:space="preserve"> הוא תחליף</w:t>
+      </w:r>
+      <w:r>
+        <w:rPr>
+          <w:rFonts w:cs="Arial" w:hint="cs"/>
+          <w:sz w:val="32"/>
+          <w:szCs w:val="32"/>
+          <w:rtl/>
+        </w:rPr>
+        <w:t xml:space="preserve"> שהחלטנו</w:t>
+      </w:r>
+      <w:r>
+        <w:rPr>
+          <w:rFonts w:cs="Arial" w:hint="cs"/>
+          <w:sz w:val="32"/>
+          <w:szCs w:val="32"/>
+          <w:rtl/>
+        </w:rPr>
+        <w:t xml:space="preserve"> </w:t>
+      </w:r>
+      <w:r>
+        <w:rPr>
+          <w:rFonts w:cs="Arial" w:hint="cs"/>
+          <w:sz w:val="32"/>
+          <w:szCs w:val="32"/>
+          <w:rtl/>
+        </w:rPr>
+        <w:t xml:space="preserve">לשעון מטעמי </w:t>
+      </w:r>
+      <w:r>
+        <w:rPr>
+          <w:rFonts w:cs="Arial" w:hint="cs"/>
+          <w:sz w:val="32"/>
+          <w:szCs w:val="32"/>
+          <w:rtl/>
+        </w:rPr>
+        <w:t>חוויית משתמש</w:t>
+      </w:r>
+      <w:r>
+        <w:rPr>
+          <w:rFonts w:cs="Arial" w:hint="cs"/>
+          <w:sz w:val="32"/>
+          <w:szCs w:val="32"/>
+          <w:rtl/>
+        </w:rPr>
+        <w:t xml:space="preserve"> (נעים יותר לראות התקדמות </w:t>
+      </w:r>
+      <w:r>
+        <w:rPr>
+          <w:rFonts w:cs="Arial" w:hint="cs"/>
+          <w:sz w:val="32"/>
+          <w:szCs w:val="32"/>
+          <w:rtl/>
+        </w:rPr>
+        <w:t>לינארית</w:t>
+      </w:r>
+      <w:r>
+        <w:rPr>
+          <w:rFonts w:cs="Arial" w:hint="cs"/>
+          <w:sz w:val="32"/>
+          <w:szCs w:val="32"/>
+          <w:rtl/>
+        </w:rPr>
+        <w:t xml:space="preserve"> </w:t>
+      </w:r>
+      <w:r>
+        <w:rPr>
+          <w:rFonts w:cs="Arial" w:hint="cs"/>
+          <w:b/>
+          <w:bCs/>
+          <w:sz w:val="32"/>
+          <w:szCs w:val="32"/>
+          <w:rtl/>
+        </w:rPr>
+        <w:t>גרפית</w:t>
+      </w:r>
+      <w:r>
+        <w:rPr>
+          <w:rFonts w:cs="Arial" w:hint="cs"/>
+          <w:sz w:val="32"/>
+          <w:szCs w:val="32"/>
+          <w:rtl/>
+        </w:rPr>
+        <w:t>)</w:t>
+      </w:r>
+      <w:r>
+        <w:rPr>
+          <w:rFonts w:cs="Arial" w:hint="cs"/>
+          <w:sz w:val="32"/>
+          <w:szCs w:val="32"/>
+          <w:rtl/>
+        </w:rPr>
+        <w:t>.</w:t>
       </w:r>
     </w:p>
     <w:p>
@@ -356,20 +485,21 @@
           <w:ilvl w:val="0"/>
           <w:numId w:val="3"/>
         </w:numPr>
+        <w:jc w:val="both"/>
         <w:rPr>
           <w:rFonts w:cs="Arial"/>
           <w:b/>
           <w:bCs/>
-          <w:sz w:val="36"/>
-          <w:szCs w:val="36"/>
+          <w:sz w:val="32"/>
+          <w:szCs w:val="32"/>
           <w:u w:val="single"/>
         </w:rPr>
       </w:pPr>
       <w:r>
         <w:rPr>
           <w:rFonts w:cs="Arial" w:hint="cs"/>
-          <w:sz w:val="36"/>
-          <w:szCs w:val="36"/>
+          <w:sz w:val="32"/>
+          <w:szCs w:val="32"/>
           <w:rtl/>
         </w:rPr>
         <w:t xml:space="preserve">שעון סימולטור שמופיע בחלון הראשי, עם התקדמות של התאריך. לפי התאריך, מתעדכנים גם השדות הרלבנטיים. (למשל, ניתן להוסיף אוטובוס עד התאריך הנוכחי בשעון סימולטור, ואוטובוס שמטופל </w:t>
@@ -377,8 +507,8 @@
       <w:r>
         <w:rPr>
           <w:rFonts w:cs="Arial"/>
-          <w:sz w:val="36"/>
-          <w:szCs w:val="36"/>
+          <w:sz w:val="32"/>
+          <w:szCs w:val="32"/>
           <w:rtl/>
         </w:rPr>
         <w:t>–</w:t>
@@ -386,8 +516,8 @@
       <w:r>
         <w:rPr>
           <w:rFonts w:cs="Arial" w:hint="cs"/>
-          <w:sz w:val="36"/>
-          <w:szCs w:val="36"/>
+          <w:sz w:val="32"/>
+          <w:szCs w:val="32"/>
           <w:rtl/>
         </w:rPr>
         <w:t xml:space="preserve"> מתעדכן תאריך הטיפול האחרון</w:t>
@@ -395,8 +525,8 @@
       <w:r>
         <w:rPr>
           <w:rFonts w:cs="Arial" w:hint="cs"/>
-          <w:sz w:val="36"/>
-          <w:szCs w:val="36"/>
+          <w:sz w:val="32"/>
+          <w:szCs w:val="32"/>
           <w:rtl/>
         </w:rPr>
         <w:t xml:space="preserve"> בהתאם לשעון הסימולטור).</w:t>
@@ -409,12 +539,13 @@
           <w:ilvl w:val="0"/>
           <w:numId w:val="3"/>
         </w:numPr>
+        <w:jc w:val="both"/>
         <w:rPr>
           <w:rFonts w:cs="Arial"/>
           <w:b/>
           <w:bCs/>
-          <w:sz w:val="36"/>
-          <w:szCs w:val="36"/>
+          <w:sz w:val="32"/>
+          <w:szCs w:val="32"/>
           <w:u w:val="single"/>
           <w:rtl/>
         </w:rPr>
@@ -422,25 +553,27 @@
       <w:r>
         <w:rPr>
           <w:rFonts w:cs="Arial" w:hint="cs"/>
-          <w:sz w:val="36"/>
-          <w:szCs w:val="36"/>
+          <w:sz w:val="32"/>
+          <w:szCs w:val="32"/>
           <w:rtl/>
         </w:rPr>
         <w:t xml:space="preserve">העשרת ממשק גרפי: הוספת אוטובוס חדש בסיוע </w:t>
       </w:r>
+      <w:proofErr w:type="spellStart"/>
       <w:r>
         <w:rPr>
           <w:rFonts w:cs="Arial"/>
-          <w:sz w:val="36"/>
-          <w:szCs w:val="36"/>
+          <w:sz w:val="32"/>
+          <w:szCs w:val="32"/>
         </w:rPr>
         <w:t>datePicker</w:t>
       </w:r>
-      <w:r>
-        <w:rPr>
-          <w:rFonts w:cs="Arial" w:hint="cs"/>
-          <w:sz w:val="36"/>
-          <w:szCs w:val="36"/>
+      <w:proofErr w:type="spellEnd"/>
+      <w:r>
+        <w:rPr>
+          <w:rFonts w:cs="Arial" w:hint="cs"/>
+          <w:sz w:val="32"/>
+          <w:szCs w:val="32"/>
           <w:rtl/>
         </w:rPr>
         <w:t>, כאשר בתיבת הטקס</w:t>
@@ -448,8 +581,8 @@
       <w:r>
         <w:rPr>
           <w:rFonts w:cs="Arial" w:hint="cs"/>
-          <w:sz w:val="36"/>
-          <w:szCs w:val="36"/>
+          <w:sz w:val="32"/>
+          <w:szCs w:val="32"/>
           <w:rtl/>
         </w:rPr>
         <w:t>ט של הפקד מופיעה הדרישה המתאימה.</w:t>

</xml_diff>